<commit_message>
Updated submission document with code changes for image url's on dummy data.
</commit_message>
<xml_diff>
--- a/Documents/Coursework 1a.docx
+++ b/Documents/Coursework 1a.docx
@@ -15031,7 +15031,7 @@
           <w:szCs w:val="18"/>
           <w:lang w:eastAsia="en-GB"/>
         </w:rPr>
-        <w:t>""</w:t>
+        <w:t>"https://lorempixel.com/640/480/?58841"</w:t>
       </w:r>
       <w:r>
         <w:rPr>
@@ -15116,7 +15116,7 @@
           <w:szCs w:val="18"/>
           <w:lang w:eastAsia="en-GB"/>
         </w:rPr>
-        <w:t>""</w:t>
+        <w:t>"https://lorempixel.com/640/480/?77616"</w:t>
       </w:r>
       <w:r>
         <w:rPr>
@@ -16086,7 +16086,7 @@
           <w:szCs w:val="18"/>
           <w:lang w:eastAsia="en-GB"/>
         </w:rPr>
-        <w:t>""</w:t>
+        <w:t>"https://lorempixel.com/640/480/?32496"</w:t>
       </w:r>
       <w:r>
         <w:rPr>
@@ -16171,7 +16171,7 @@
           <w:szCs w:val="18"/>
           <w:lang w:eastAsia="en-GB"/>
         </w:rPr>
-        <w:t>""</w:t>
+        <w:t>"https://lorempixel.com/640/480/?48448"</w:t>
       </w:r>
       <w:r>
         <w:rPr>
@@ -16786,15 +16786,6 @@
         </w:rPr>
         <w:t>}</w:t>
       </w:r>
-    </w:p>
-    <w:p>
-      <w:pPr>
-        <w:rPr>
-          <w:rFonts w:asciiTheme="majorHAnsi" w:eastAsiaTheme="majorEastAsia" w:hAnsiTheme="majorHAnsi" w:cstheme="majorBidi"/>
-          <w:sz w:val="26"/>
-          <w:szCs w:val="26"/>
-        </w:rPr>
-      </w:pPr>
       <w:r>
         <w:br w:type="page"/>
       </w:r>
@@ -17608,7 +17599,30 @@
           <w:szCs w:val="18"/>
           <w:lang w:eastAsia="en-GB"/>
         </w:rPr>
-        <w:t>. Who likes my paintings?"</w:t>
+        <w:t xml:space="preserve">. </w:t>
+      </w:r>
+    </w:p>
+    <w:p>
+      <w:pPr>
+        <w:shd w:val="clear" w:color="auto" w:fill="1E1E1E"/>
+        <w:spacing w:line="270" w:lineRule="atLeast"/>
+        <w:rPr>
+          <w:rFonts w:ascii="Menlo" w:eastAsia="Times New Roman" w:hAnsi="Menlo" w:cs="Menlo"/>
+          <w:color w:val="D4D4D4"/>
+          <w:sz w:val="18"/>
+          <w:szCs w:val="18"/>
+          <w:lang w:eastAsia="en-GB"/>
+        </w:rPr>
+      </w:pPr>
+      <w:r>
+        <w:rPr>
+          <w:rFonts w:ascii="Menlo" w:eastAsia="Times New Roman" w:hAnsi="Menlo" w:cs="Menlo"/>
+          <w:color w:val="CE9178"/>
+          <w:sz w:val="18"/>
+          <w:szCs w:val="18"/>
+          <w:lang w:eastAsia="en-GB"/>
+        </w:rPr>
+        <w:t xml:space="preserve">            Who likes my paintings?"</w:t>
       </w:r>
       <w:r>
         <w:rPr>
@@ -17691,7 +17705,7 @@
           <w:szCs w:val="18"/>
           <w:lang w:eastAsia="en-GB"/>
         </w:rPr>
-        <w:t>""</w:t>
+        <w:t>"https://lorempixel.com/640/480/?31610"</w:t>
       </w:r>
       <w:r>
         <w:rPr>
@@ -18845,7 +18859,7 @@
           <w:szCs w:val="18"/>
           <w:lang w:eastAsia="en-GB"/>
         </w:rPr>
-        <w:t>""</w:t>
+        <w:t>"https://lorempixel.com/640/480/?20983"</w:t>
       </w:r>
       <w:r>
         <w:rPr>
@@ -19296,16 +19310,6 @@
         </w:rPr>
         <w:t>}</w:t>
       </w:r>
-    </w:p>
-    <w:p>
-      <w:pPr>
-        <w:rPr>
-          <w:rFonts w:asciiTheme="majorHAnsi" w:eastAsiaTheme="majorEastAsia" w:hAnsiTheme="majorHAnsi" w:cstheme="majorBidi"/>
-          <w:color w:val="2F5496" w:themeColor="accent1" w:themeShade="BF"/>
-          <w:sz w:val="32"/>
-          <w:szCs w:val="32"/>
-        </w:rPr>
-      </w:pPr>
       <w:r>
         <w:br w:type="page"/>
       </w:r>
@@ -24958,7 +24962,7 @@
 </file>
 
 <file path=customXml/itemProps1.xml><?xml version="1.0" encoding="utf-8"?>
-<ds:datastoreItem xmlns:ds="http://schemas.openxmlformats.org/officeDocument/2006/customXml" ds:itemID="{E4587135-4EC6-C547-A37A-46F7B2D2B226}">
+<ds:datastoreItem xmlns:ds="http://schemas.openxmlformats.org/officeDocument/2006/customXml" ds:itemID="{668C59C1-9283-ED44-BA2A-AD8A188BE7BB}">
   <ds:schemaRefs>
     <ds:schemaRef ds:uri="http://schemas.openxmlformats.org/officeDocument/2006/bibliography"/>
   </ds:schemaRefs>

</xml_diff>